<commit_message>
Actualización planes de iteración
</commit_message>
<xml_diff>
--- a/Construcción/Planes de Iteración/Plan de Iteración 16 - Construccion.docx
+++ b/Construcción/Planes de Iteración/Plan de Iteración 16 - Construccion.docx
@@ -1,6 +1,6 @@
 
 <file path=word/document.xml><?xml version="1.0" encoding="utf-8"?>
-<w:document xmlns:wpc="http://schemas.microsoft.com/office/word/2010/wordprocessingCanvas" xmlns:mc="http://schemas.openxmlformats.org/markup-compatibility/2006" xmlns:o="urn:schemas-microsoft-com:office:office" xmlns:r="http://schemas.openxmlformats.org/officeDocument/2006/relationships" xmlns:m="http://schemas.openxmlformats.org/officeDocument/2006/math" xmlns:v="urn:schemas-microsoft-com:vml" xmlns:wp14="http://schemas.microsoft.com/office/word/2010/wordprocessingDrawing" xmlns:wp="http://schemas.openxmlformats.org/drawingml/2006/wordprocessingDrawing" xmlns:w10="urn:schemas-microsoft-com:office:word" xmlns:w="http://schemas.openxmlformats.org/wordprocessingml/2006/main" xmlns:w14="http://schemas.microsoft.com/office/word/2010/wordml" xmlns:w15="http://schemas.microsoft.com/office/word/2012/wordml" xmlns:wpg="http://schemas.microsoft.com/office/word/2010/wordprocessingGroup" xmlns:wpi="http://schemas.microsoft.com/office/word/2010/wordprocessingInk" xmlns:wne="http://schemas.microsoft.com/office/word/2006/wordml" xmlns:wps="http://schemas.microsoft.com/office/word/2010/wordprocessingShape" mc:Ignorable="w14 w15 wp14">
+<w:document xmlns:wpc="http://schemas.microsoft.com/office/word/2010/wordprocessingCanvas" xmlns:cx="http://schemas.microsoft.com/office/drawing/2014/chartex" xmlns:cx1="http://schemas.microsoft.com/office/drawing/2015/9/8/chartex" xmlns:cx2="http://schemas.microsoft.com/office/drawing/2015/10/21/chartex" xmlns:cx3="http://schemas.microsoft.com/office/drawing/2016/5/9/chartex" xmlns:cx4="http://schemas.microsoft.com/office/drawing/2016/5/10/chartex" xmlns:cx5="http://schemas.microsoft.com/office/drawing/2016/5/11/chartex" xmlns:cx6="http://schemas.microsoft.com/office/drawing/2016/5/12/chartex" xmlns:cx7="http://schemas.microsoft.com/office/drawing/2016/5/13/chartex" xmlns:cx8="http://schemas.microsoft.com/office/drawing/2016/5/14/chartex" xmlns:mc="http://schemas.openxmlformats.org/markup-compatibility/2006" xmlns:aink="http://schemas.microsoft.com/office/drawing/2016/ink" xmlns:am3d="http://schemas.microsoft.com/office/drawing/2017/model3d" xmlns:o="urn:schemas-microsoft-com:office:office" xmlns:r="http://schemas.openxmlformats.org/officeDocument/2006/relationships" xmlns:m="http://schemas.openxmlformats.org/officeDocument/2006/math" xmlns:v="urn:schemas-microsoft-com:vml" xmlns:wp14="http://schemas.microsoft.com/office/word/2010/wordprocessingDrawing" xmlns:wp="http://schemas.openxmlformats.org/drawingml/2006/wordprocessingDrawing" xmlns:w10="urn:schemas-microsoft-com:office:word" xmlns:w="http://schemas.openxmlformats.org/wordprocessingml/2006/main" xmlns:w14="http://schemas.microsoft.com/office/word/2010/wordml" xmlns:w15="http://schemas.microsoft.com/office/word/2012/wordml" xmlns:w16cex="http://schemas.microsoft.com/office/word/2018/wordml/cex" xmlns:w16cid="http://schemas.microsoft.com/office/word/2016/wordml/cid" xmlns:w16="http://schemas.microsoft.com/office/word/2018/wordml" xmlns:w16se="http://schemas.microsoft.com/office/word/2015/wordml/symex" xmlns:wpg="http://schemas.microsoft.com/office/word/2010/wordprocessingGroup" xmlns:wpi="http://schemas.microsoft.com/office/word/2010/wordprocessingInk" xmlns:wne="http://schemas.microsoft.com/office/word/2006/wordml" xmlns:wps="http://schemas.microsoft.com/office/word/2010/wordprocessingShape" mc:Ignorable="w14 w15 w16se w16cid w16 w16cex wp14">
   <w:body>
     <w:sdt>
       <w:sdtPr>
@@ -57,7 +57,7 @@
               <w:rFonts w:eastAsiaTheme="majorEastAsia" w:cstheme="majorBidi"/>
               <w:noProof/>
             </w:rPr>
-            <w:pict>
+            <w:pict w14:anchorId="7A19609F">
               <v:rect id="Rectangle 6" o:spid="_x0000_s1026" style="position:absolute;margin-left:0;margin-top:0;width:623.75pt;height:67.45pt;z-index:251660288;visibility:visible;mso-width-percent:1050;mso-height-percent:900;mso-position-horizontal:center;mso-position-horizontal-relative:page;mso-position-vertical:bottom;mso-position-vertical-relative:page;mso-width-percent:1050;mso-height-percent:900;mso-height-relative:top-margin-area" o:gfxdata="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" o:allowincell="f" fillcolor="#4bacc6 [3208]" strokecolor="#31849b [2408]">
                 <w10:wrap anchorx="page" anchory="page"/>
               </v:rect>
@@ -68,7 +68,7 @@
               <w:rFonts w:eastAsiaTheme="majorEastAsia" w:cstheme="majorBidi"/>
               <w:noProof/>
             </w:rPr>
-            <w:pict>
+            <w:pict w14:anchorId="3A9CAECB">
               <v:rect id="Rectangle 9" o:spid="_x0000_s1031" style="position:absolute;margin-left:0;margin-top:0;width:7.15pt;height:882.85pt;z-index:251663360;visibility:visible;mso-height-percent:1050;mso-position-horizontal:center;mso-position-horizontal-relative:left-margin-area;mso-position-vertical:center;mso-position-vertical-relative:page;mso-height-percent:1050" o:gfxdata="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" o:allowincell="f" fillcolor="white [3212]" strokecolor="#31849b [2408]">
                 <w10:wrap anchorx="margin" anchory="page"/>
               </v:rect>
@@ -79,7 +79,7 @@
               <w:rFonts w:eastAsiaTheme="majorEastAsia" w:cstheme="majorBidi"/>
               <w:noProof/>
             </w:rPr>
-            <w:pict>
+            <w:pict w14:anchorId="27EA857A">
               <v:rect id="Rectangle 8" o:spid="_x0000_s1030" style="position:absolute;margin-left:0;margin-top:0;width:7.15pt;height:882.85pt;z-index:251662336;visibility:visible;mso-height-percent:1050;mso-position-horizontal:center;mso-position-horizontal-relative:right-margin-area;mso-position-vertical:center;mso-position-vertical-relative:page;mso-height-percent:1050" o:gfxdata="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" o:allowincell="f" fillcolor="white [3212]" strokecolor="#31849b [2408]">
                 <w10:wrap anchorx="margin" anchory="page"/>
               </v:rect>
@@ -90,7 +90,7 @@
               <w:rFonts w:eastAsiaTheme="majorEastAsia" w:cstheme="majorBidi"/>
               <w:noProof/>
             </w:rPr>
-            <w:pict>
+            <w:pict w14:anchorId="6B0F6A17">
               <v:rect id="Rectangle 7" o:spid="_x0000_s1029" style="position:absolute;margin-left:0;margin-top:0;width:623.75pt;height:67.45pt;z-index:251661312;visibility:visible;mso-width-percent:1050;mso-height-percent:900;mso-position-horizontal:center;mso-position-horizontal-relative:page;mso-position-vertical:top;mso-position-vertical-relative:top-margin-area;mso-width-percent:1050;mso-height-percent:900;mso-height-relative:top-margin-area" o:gfxdata="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" o:allowincell="f" fillcolor="#4bacc6 [3208]" strokecolor="#31849b [2408]">
                 <w10:wrap anchorx="page" anchory="margin"/>
               </v:rect>
@@ -252,17 +252,8 @@
                   <w:rFonts w:ascii="Times New Roman" w:hAnsi="Times New Roman" w:cs="Times New Roman"/>
                   <w:lang w:val="es-AR"/>
                 </w:rPr>
-                <w:t xml:space="preserve">VASPA </w:t>
+                <w:t>VASPA Team</w:t>
               </w:r>
-              <w:proofErr w:type="spellStart"/>
-              <w:r>
-                <w:rPr>
-                  <w:rFonts w:ascii="Times New Roman" w:hAnsi="Times New Roman" w:cs="Times New Roman"/>
-                  <w:lang w:val="es-AR"/>
-                </w:rPr>
-                <w:t>Team</w:t>
-              </w:r>
-              <w:proofErr w:type="spellEnd"/>
             </w:p>
           </w:sdtContent>
         </w:sdt>
@@ -302,7 +293,7 @@
               <w:lang w:eastAsia="es-AR"/>
             </w:rPr>
             <w:drawing>
-              <wp:anchor distT="0" distB="0" distL="114300" distR="114300" simplePos="0" relativeHeight="251658240" behindDoc="0" locked="0" layoutInCell="1" allowOverlap="1">
+              <wp:anchor distT="0" distB="0" distL="114300" distR="114300" simplePos="0" relativeHeight="251658240" behindDoc="0" locked="0" layoutInCell="1" allowOverlap="1" wp14:anchorId="4965ED37" wp14:editId="664A305E">
                 <wp:simplePos x="0" y="0"/>
                 <wp:positionH relativeFrom="margin">
                   <wp:posOffset>-213360</wp:posOffset>
@@ -367,7 +358,7 @@
               <w:lang w:eastAsia="es-AR"/>
             </w:rPr>
             <w:drawing>
-              <wp:anchor distT="0" distB="0" distL="114300" distR="114300" simplePos="0" relativeHeight="251655168" behindDoc="0" locked="0" layoutInCell="1" allowOverlap="1">
+              <wp:anchor distT="0" distB="0" distL="114300" distR="114300" simplePos="0" relativeHeight="251655168" behindDoc="0" locked="0" layoutInCell="1" allowOverlap="1" wp14:anchorId="472E7ABD" wp14:editId="5D277069">
                 <wp:simplePos x="0" y="0"/>
                 <wp:positionH relativeFrom="margin">
                   <wp:posOffset>4301490</wp:posOffset>
@@ -433,7 +424,7 @@
               <w:noProof/>
             </w:rPr>
             <w:lastRenderedPageBreak/>
-            <w:pict>
+            <w:pict w14:anchorId="4D105E7C">
               <v:shapetype id="_x0000_t202" coordsize="21600,21600" o:spt="202" path="m,l,21600r21600,l21600,xe">
                 <v:stroke joinstyle="miter"/>
                 <v:path gradientshapeok="t" o:connecttype="rect"/>
@@ -476,7 +467,7 @@
               <w:noProof/>
               <w:lang w:eastAsia="es-ES"/>
             </w:rPr>
-            <w:pict>
+            <w:pict w14:anchorId="08059BEF">
               <v:rect id="Rectangle 17" o:spid="_x0000_s1027" style="position:absolute;left:0;text-align:left;margin-left:315.7pt;margin-top:-76.25pt;width:195.35pt;height:844.9pt;z-index:-251643904;visibility:visible;mso-position-horizontal-relative:margin;mso-position-vertical-relative:margin" o:gfxdata="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" fillcolor="#4bacc6" strokecolor="#31849b [2408]">
                 <w10:wrap type="square" anchorx="margin" anchory="margin"/>
               </v:rect>
@@ -501,7 +492,7 @@
           <w:lang w:val="es-AR" w:eastAsia="es-AR"/>
         </w:rPr>
         <w:drawing>
-          <wp:anchor distT="0" distB="0" distL="114300" distR="114300" simplePos="0" relativeHeight="251682816" behindDoc="0" locked="0" layoutInCell="1" allowOverlap="1">
+          <wp:anchor distT="0" distB="0" distL="114300" distR="114300" simplePos="0" relativeHeight="251682816" behindDoc="0" locked="0" layoutInCell="1" allowOverlap="1" wp14:anchorId="5A3BCDFB" wp14:editId="4359EBD4">
             <wp:simplePos x="0" y="0"/>
             <wp:positionH relativeFrom="margin">
               <wp:posOffset>4730115</wp:posOffset>
@@ -589,7 +580,7 @@
       <w:sdtContent>
         <w:p>
           <w:pPr>
-            <w:pStyle w:val="TtulodeTDC"/>
+            <w:pStyle w:val="TtuloTDC"/>
             <w:tabs>
               <w:tab w:val="left" w:pos="5954"/>
             </w:tabs>
@@ -620,110 +611,63 @@
           <w:r>
             <w:fldChar w:fldCharType="separate"/>
           </w:r>
-          <w:bookmarkStart w:id="0" w:name="_GoBack"/>
-          <w:bookmarkEnd w:id="0"/>
-          <w:r>
-            <w:rPr>
-              <w:rStyle w:val="Hipervnculo"/>
-              <w:noProof/>
-            </w:rPr>
-            <w:fldChar w:fldCharType="begin"/>
-          </w:r>
-          <w:r>
-            <w:rPr>
-              <w:rStyle w:val="Hipervnculo"/>
-              <w:noProof/>
-            </w:rPr>
-            <w:instrText xml:space="preserve"> </w:instrText>
-          </w:r>
-          <w:r>
-            <w:rPr>
-              <w:noProof/>
-            </w:rPr>
-            <w:instrText>HYPERLINK \l "_Toc48845963"</w:instrText>
-          </w:r>
-          <w:r>
-            <w:rPr>
-              <w:rStyle w:val="Hipervnculo"/>
-              <w:noProof/>
-            </w:rPr>
-            <w:instrText xml:space="preserve"> </w:instrText>
-          </w:r>
-          <w:r>
-            <w:rPr>
-              <w:rStyle w:val="Hipervnculo"/>
-              <w:noProof/>
-            </w:rPr>
-          </w:r>
-          <w:r>
-            <w:rPr>
-              <w:rStyle w:val="Hipervnculo"/>
-              <w:noProof/>
-            </w:rPr>
-            <w:fldChar w:fldCharType="separate"/>
-          </w:r>
-          <w:r>
-            <w:rPr>
-              <w:rStyle w:val="Hipervnculo"/>
-              <w:noProof/>
-            </w:rPr>
-            <w:t>Introducción</w:t>
-          </w:r>
-          <w:r>
-            <w:rPr>
-              <w:noProof/>
-              <w:webHidden/>
-            </w:rPr>
-            <w:tab/>
-          </w:r>
-          <w:r>
-            <w:rPr>
-              <w:noProof/>
-              <w:webHidden/>
-            </w:rPr>
-            <w:fldChar w:fldCharType="begin"/>
-          </w:r>
-          <w:r>
-            <w:rPr>
-              <w:noProof/>
-              <w:webHidden/>
-            </w:rPr>
-            <w:instrText xml:space="preserve"> PAGEREF _Toc48845963 \h </w:instrText>
-          </w:r>
-          <w:r>
-            <w:rPr>
-              <w:noProof/>
-              <w:webHidden/>
-            </w:rPr>
-          </w:r>
-          <w:r>
-            <w:rPr>
-              <w:noProof/>
-              <w:webHidden/>
-            </w:rPr>
-            <w:fldChar w:fldCharType="separate"/>
-          </w:r>
-          <w:r>
-            <w:rPr>
-              <w:noProof/>
-              <w:webHidden/>
-            </w:rPr>
-            <w:t>4</w:t>
-          </w:r>
-          <w:r>
-            <w:rPr>
-              <w:noProof/>
-              <w:webHidden/>
-            </w:rPr>
-            <w:fldChar w:fldCharType="end"/>
-          </w:r>
-          <w:r>
-            <w:rPr>
-              <w:rStyle w:val="Hipervnculo"/>
-              <w:noProof/>
-            </w:rPr>
-            <w:fldChar w:fldCharType="end"/>
-          </w:r>
+          <w:hyperlink w:anchor="_Toc48845963" w:history="1">
+            <w:r>
+              <w:rPr>
+                <w:rStyle w:val="Hipervnculo"/>
+                <w:noProof/>
+              </w:rPr>
+              <w:t>Introducción</w:t>
+            </w:r>
+            <w:r>
+              <w:rPr>
+                <w:noProof/>
+                <w:webHidden/>
+              </w:rPr>
+              <w:tab/>
+            </w:r>
+            <w:r>
+              <w:rPr>
+                <w:noProof/>
+                <w:webHidden/>
+              </w:rPr>
+              <w:fldChar w:fldCharType="begin"/>
+            </w:r>
+            <w:r>
+              <w:rPr>
+                <w:noProof/>
+                <w:webHidden/>
+              </w:rPr>
+              <w:instrText xml:space="preserve"> PAGEREF _Toc48845963 \h </w:instrText>
+            </w:r>
+            <w:r>
+              <w:rPr>
+                <w:noProof/>
+                <w:webHidden/>
+              </w:rPr>
+            </w:r>
+            <w:r>
+              <w:rPr>
+                <w:noProof/>
+                <w:webHidden/>
+              </w:rPr>
+              <w:fldChar w:fldCharType="separate"/>
+            </w:r>
+            <w:r>
+              <w:rPr>
+                <w:noProof/>
+                <w:webHidden/>
+              </w:rPr>
+              <w:t>4</w:t>
+            </w:r>
+            <w:r>
+              <w:rPr>
+                <w:noProof/>
+                <w:webHidden/>
+              </w:rPr>
+              <w:fldChar w:fldCharType="end"/>
+            </w:r>
+          </w:hyperlink>
         </w:p>
         <w:p>
           <w:pPr>
@@ -1271,25 +1215,25 @@
       <w:pPr>
         <w:pStyle w:val="PSI-Ttulo1"/>
       </w:pPr>
-      <w:bookmarkStart w:id="1" w:name="_Toc524289893"/>
-      <w:bookmarkStart w:id="2" w:name="_Toc48845963"/>
+      <w:bookmarkStart w:id="0" w:name="_Toc524289893"/>
+      <w:bookmarkStart w:id="1" w:name="_Toc48845963"/>
       <w:r>
         <w:t>Introducción</w:t>
       </w:r>
+      <w:bookmarkEnd w:id="0"/>
       <w:bookmarkEnd w:id="1"/>
-      <w:bookmarkEnd w:id="2"/>
     </w:p>
     <w:p>
       <w:pPr>
         <w:pStyle w:val="PSI-Ttulo2"/>
       </w:pPr>
-      <w:bookmarkStart w:id="3" w:name="_Toc524289894"/>
-      <w:bookmarkStart w:id="4" w:name="_Toc48845964"/>
+      <w:bookmarkStart w:id="2" w:name="_Toc524289894"/>
+      <w:bookmarkStart w:id="3" w:name="_Toc48845964"/>
       <w:r>
         <w:t>Propósito</w:t>
       </w:r>
+      <w:bookmarkEnd w:id="2"/>
       <w:bookmarkEnd w:id="3"/>
-      <w:bookmarkEnd w:id="4"/>
     </w:p>
     <w:p>
       <w:pPr>
@@ -1304,25 +1248,25 @@
       <w:pPr>
         <w:pStyle w:val="PSI-Ttulo1"/>
       </w:pPr>
-      <w:bookmarkStart w:id="5" w:name="_Toc524289896"/>
-      <w:bookmarkStart w:id="6" w:name="_Toc48845965"/>
+      <w:bookmarkStart w:id="4" w:name="_Toc524289896"/>
+      <w:bookmarkStart w:id="5" w:name="_Toc48845965"/>
       <w:r>
         <w:t>Objetivos</w:t>
       </w:r>
+      <w:bookmarkEnd w:id="4"/>
       <w:bookmarkEnd w:id="5"/>
-      <w:bookmarkEnd w:id="6"/>
     </w:p>
     <w:p>
       <w:pPr>
         <w:pStyle w:val="PSI-Ttulo2"/>
       </w:pPr>
-      <w:bookmarkStart w:id="7" w:name="_Toc524289897"/>
-      <w:bookmarkStart w:id="8" w:name="_Toc48845966"/>
+      <w:bookmarkStart w:id="6" w:name="_Toc524289897"/>
+      <w:bookmarkStart w:id="7" w:name="_Toc48845966"/>
       <w:r>
         <w:t>Criterios de Evaluación</w:t>
       </w:r>
+      <w:bookmarkEnd w:id="6"/>
       <w:bookmarkEnd w:id="7"/>
-      <w:bookmarkEnd w:id="8"/>
     </w:p>
     <w:p>
       <w:pPr>
@@ -1357,13 +1301,13 @@
       <w:pPr>
         <w:pStyle w:val="PSI-Ttulo1"/>
       </w:pPr>
-      <w:bookmarkStart w:id="9" w:name="_Toc524289898"/>
-      <w:bookmarkStart w:id="10" w:name="_Toc48845967"/>
+      <w:bookmarkStart w:id="8" w:name="_Toc524289898"/>
+      <w:bookmarkStart w:id="9" w:name="_Toc48845967"/>
       <w:r>
         <w:t>Planificación</w:t>
       </w:r>
+      <w:bookmarkEnd w:id="8"/>
       <w:bookmarkEnd w:id="9"/>
-      <w:bookmarkEnd w:id="10"/>
     </w:p>
     <w:p>
       <w:pPr>
@@ -1811,13 +1755,8 @@
             </w:pPr>
             <w:r>
               <w:lastRenderedPageBreak/>
-              <w:t xml:space="preserve">Nicolás </w:t>
-            </w:r>
-            <w:proofErr w:type="spellStart"/>
-            <w:r>
-              <w:t>Sartini</w:t>
-            </w:r>
-            <w:proofErr w:type="spellEnd"/>
+              <w:t>Nicolás Sartini</w:t>
+            </w:r>
           </w:p>
         </w:tc>
         <w:tc>
@@ -2049,12 +1988,12 @@
       <w:pPr>
         <w:pStyle w:val="PSI-Ttulo1"/>
       </w:pPr>
-      <w:bookmarkStart w:id="11" w:name="_Toc48845968"/>
+      <w:bookmarkStart w:id="10" w:name="_Toc48845968"/>
       <w:r>
         <w:lastRenderedPageBreak/>
         <w:t>Recursos</w:t>
       </w:r>
-      <w:bookmarkEnd w:id="11"/>
+      <w:bookmarkEnd w:id="10"/>
     </w:p>
     <w:p>
       <w:pPr>
@@ -2085,15 +2024,7 @@
         <w:pStyle w:val="PSI-Normal"/>
       </w:pPr>
       <w:r>
-        <w:t xml:space="preserve">Los tres integrantes de VASPA </w:t>
-      </w:r>
-      <w:proofErr w:type="spellStart"/>
-      <w:r>
-        <w:t>Team</w:t>
-      </w:r>
-      <w:proofErr w:type="spellEnd"/>
-      <w:r>
-        <w:t xml:space="preserve"> tienen computadoras con acceso a internet y capacidades de hardware suficientes para soportar la programación y el procesamiento del proyecto.</w:t>
+        <w:t>Los tres integrantes de VASPA Team tienen computadoras con acceso a internet y capacidades de hardware suficientes para soportar la programación y el procesamiento del proyecto.</w:t>
       </w:r>
     </w:p>
     <w:p>
@@ -2105,7 +2036,7 @@
       <w:pPr>
         <w:pStyle w:val="PSI-Ttulo1"/>
       </w:pPr>
-      <w:bookmarkStart w:id="12" w:name="_Toc48845969"/>
+      <w:bookmarkStart w:id="11" w:name="_Toc48845969"/>
       <w:r>
         <w:t>Evaluación</w:t>
       </w:r>
@@ -2115,17 +2046,17 @@
       <w:r>
         <w:t>01/09/2020</w:t>
       </w:r>
-      <w:bookmarkEnd w:id="12"/>
+      <w:bookmarkEnd w:id="11"/>
     </w:p>
     <w:p>
       <w:pPr>
         <w:pStyle w:val="PSI-Ttulo1"/>
       </w:pPr>
-      <w:bookmarkStart w:id="13" w:name="_Toc48845970"/>
+      <w:bookmarkStart w:id="12" w:name="_Toc48845970"/>
       <w:r>
         <w:t>Conclusión</w:t>
       </w:r>
-      <w:bookmarkEnd w:id="13"/>
+      <w:bookmarkEnd w:id="12"/>
     </w:p>
     <w:p>
       <w:pPr>
@@ -2135,12 +2066,10 @@
         <w:t>Según las tareas planteadas</w:t>
       </w:r>
       <w:r>
-        <w:t xml:space="preserve"> se han cumplido todas las tareas excepto:</w:t>
+        <w:t xml:space="preserve"> se han cumplido todas las tareas</w:t>
       </w:r>
-    </w:p>
-    <w:p>
       <w:r>
-        <w:t>El resto de las tareas se han completado exitosamente.</w:t>
+        <w:t>.</w:t>
       </w:r>
     </w:p>
     <w:p>
@@ -2163,7 +2092,7 @@
 </file>
 
 <file path=word/endnotes.xml><?xml version="1.0" encoding="utf-8"?>
-<w:endnotes xmlns:wpc="http://schemas.microsoft.com/office/word/2010/wordprocessingCanvas" xmlns:mc="http://schemas.openxmlformats.org/markup-compatibility/2006" xmlns:o="urn:schemas-microsoft-com:office:office" xmlns:r="http://schemas.openxmlformats.org/officeDocument/2006/relationships" xmlns:m="http://schemas.openxmlformats.org/officeDocument/2006/math" xmlns:v="urn:schemas-microsoft-com:vml" xmlns:wp14="http://schemas.microsoft.com/office/word/2010/wordprocessingDrawing" xmlns:wp="http://schemas.openxmlformats.org/drawingml/2006/wordprocessingDrawing" xmlns:w10="urn:schemas-microsoft-com:office:word" xmlns:w="http://schemas.openxmlformats.org/wordprocessingml/2006/main" xmlns:w14="http://schemas.microsoft.com/office/word/2010/wordml" xmlns:w15="http://schemas.microsoft.com/office/word/2012/wordml" xmlns:wpg="http://schemas.microsoft.com/office/word/2010/wordprocessingGroup" xmlns:wpi="http://schemas.microsoft.com/office/word/2010/wordprocessingInk" xmlns:wne="http://schemas.microsoft.com/office/word/2006/wordml" xmlns:wps="http://schemas.microsoft.com/office/word/2010/wordprocessingShape" mc:Ignorable="w14 w15 wp14">
+<w:endnotes xmlns:wpc="http://schemas.microsoft.com/office/word/2010/wordprocessingCanvas" xmlns:cx="http://schemas.microsoft.com/office/drawing/2014/chartex" xmlns:cx1="http://schemas.microsoft.com/office/drawing/2015/9/8/chartex" xmlns:cx2="http://schemas.microsoft.com/office/drawing/2015/10/21/chartex" xmlns:cx3="http://schemas.microsoft.com/office/drawing/2016/5/9/chartex" xmlns:cx4="http://schemas.microsoft.com/office/drawing/2016/5/10/chartex" xmlns:cx5="http://schemas.microsoft.com/office/drawing/2016/5/11/chartex" xmlns:cx6="http://schemas.microsoft.com/office/drawing/2016/5/12/chartex" xmlns:cx7="http://schemas.microsoft.com/office/drawing/2016/5/13/chartex" xmlns:cx8="http://schemas.microsoft.com/office/drawing/2016/5/14/chartex" xmlns:mc="http://schemas.openxmlformats.org/markup-compatibility/2006" xmlns:aink="http://schemas.microsoft.com/office/drawing/2016/ink" xmlns:am3d="http://schemas.microsoft.com/office/drawing/2017/model3d" xmlns:o="urn:schemas-microsoft-com:office:office" xmlns:r="http://schemas.openxmlformats.org/officeDocument/2006/relationships" xmlns:m="http://schemas.openxmlformats.org/officeDocument/2006/math" xmlns:v="urn:schemas-microsoft-com:vml" xmlns:wp14="http://schemas.microsoft.com/office/word/2010/wordprocessingDrawing" xmlns:wp="http://schemas.openxmlformats.org/drawingml/2006/wordprocessingDrawing" xmlns:w10="urn:schemas-microsoft-com:office:word" xmlns:w="http://schemas.openxmlformats.org/wordprocessingml/2006/main" xmlns:w14="http://schemas.microsoft.com/office/word/2010/wordml" xmlns:w15="http://schemas.microsoft.com/office/word/2012/wordml" xmlns:w16cex="http://schemas.microsoft.com/office/word/2018/wordml/cex" xmlns:w16cid="http://schemas.microsoft.com/office/word/2016/wordml/cid" xmlns:w16="http://schemas.microsoft.com/office/word/2018/wordml" xmlns:w16se="http://schemas.microsoft.com/office/word/2015/wordml/symex" xmlns:wpg="http://schemas.microsoft.com/office/word/2010/wordprocessingGroup" xmlns:wpi="http://schemas.microsoft.com/office/word/2010/wordprocessingInk" xmlns:wne="http://schemas.microsoft.com/office/word/2006/wordml" xmlns:wps="http://schemas.microsoft.com/office/word/2010/wordprocessingShape" mc:Ignorable="w14 w15 w16se w16cid w16 w16cex wp14">
   <w:endnote w:type="separator" w:id="-1">
     <w:p>
       <w:pPr>
@@ -2190,7 +2119,7 @@
 </file>
 
 <file path=word/footer1.xml><?xml version="1.0" encoding="utf-8"?>
-<w:ftr xmlns:wpc="http://schemas.microsoft.com/office/word/2010/wordprocessingCanvas" xmlns:mc="http://schemas.openxmlformats.org/markup-compatibility/2006" xmlns:o="urn:schemas-microsoft-com:office:office" xmlns:r="http://schemas.openxmlformats.org/officeDocument/2006/relationships" xmlns:m="http://schemas.openxmlformats.org/officeDocument/2006/math" xmlns:v="urn:schemas-microsoft-com:vml" xmlns:wp14="http://schemas.microsoft.com/office/word/2010/wordprocessingDrawing" xmlns:wp="http://schemas.openxmlformats.org/drawingml/2006/wordprocessingDrawing" xmlns:w10="urn:schemas-microsoft-com:office:word" xmlns:w="http://schemas.openxmlformats.org/wordprocessingml/2006/main" xmlns:w14="http://schemas.microsoft.com/office/word/2010/wordml" xmlns:w15="http://schemas.microsoft.com/office/word/2012/wordml" xmlns:wpg="http://schemas.microsoft.com/office/word/2010/wordprocessingGroup" xmlns:wpi="http://schemas.microsoft.com/office/word/2010/wordprocessingInk" xmlns:wne="http://schemas.microsoft.com/office/word/2006/wordml" xmlns:wps="http://schemas.microsoft.com/office/word/2010/wordprocessingShape" mc:Ignorable="w14 w15 wp14">
+<w:ftr xmlns:wpc="http://schemas.microsoft.com/office/word/2010/wordprocessingCanvas" xmlns:cx="http://schemas.microsoft.com/office/drawing/2014/chartex" xmlns:cx1="http://schemas.microsoft.com/office/drawing/2015/9/8/chartex" xmlns:cx2="http://schemas.microsoft.com/office/drawing/2015/10/21/chartex" xmlns:cx3="http://schemas.microsoft.com/office/drawing/2016/5/9/chartex" xmlns:cx4="http://schemas.microsoft.com/office/drawing/2016/5/10/chartex" xmlns:cx5="http://schemas.microsoft.com/office/drawing/2016/5/11/chartex" xmlns:cx6="http://schemas.microsoft.com/office/drawing/2016/5/12/chartex" xmlns:cx7="http://schemas.microsoft.com/office/drawing/2016/5/13/chartex" xmlns:cx8="http://schemas.microsoft.com/office/drawing/2016/5/14/chartex" xmlns:mc="http://schemas.openxmlformats.org/markup-compatibility/2006" xmlns:aink="http://schemas.microsoft.com/office/drawing/2016/ink" xmlns:am3d="http://schemas.microsoft.com/office/drawing/2017/model3d" xmlns:o="urn:schemas-microsoft-com:office:office" xmlns:r="http://schemas.openxmlformats.org/officeDocument/2006/relationships" xmlns:m="http://schemas.openxmlformats.org/officeDocument/2006/math" xmlns:v="urn:schemas-microsoft-com:vml" xmlns:wp14="http://schemas.microsoft.com/office/word/2010/wordprocessingDrawing" xmlns:wp="http://schemas.openxmlformats.org/drawingml/2006/wordprocessingDrawing" xmlns:w10="urn:schemas-microsoft-com:office:word" xmlns:w="http://schemas.openxmlformats.org/wordprocessingml/2006/main" xmlns:w14="http://schemas.microsoft.com/office/word/2010/wordml" xmlns:w15="http://schemas.microsoft.com/office/word/2012/wordml" xmlns:w16cex="http://schemas.microsoft.com/office/word/2018/wordml/cex" xmlns:w16cid="http://schemas.microsoft.com/office/word/2016/wordml/cid" xmlns:w16="http://schemas.microsoft.com/office/word/2018/wordml" xmlns:w16se="http://schemas.microsoft.com/office/word/2015/wordml/symex" xmlns:wpg="http://schemas.microsoft.com/office/word/2010/wordprocessingGroup" xmlns:wpi="http://schemas.microsoft.com/office/word/2010/wordprocessingInk" xmlns:wne="http://schemas.microsoft.com/office/word/2006/wordml" xmlns:wps="http://schemas.microsoft.com/office/word/2010/wordprocessingShape" mc:Ignorable="w14 w15 w16se w16cid w16 w16cex wp14">
   <w:p>
     <w:pPr>
       <w:tabs>
@@ -2210,16 +2139,8 @@
           <w:rPr>
             <w:lang w:val="es-AR"/>
           </w:rPr>
-          <w:t xml:space="preserve">VASPA </w:t>
+          <w:t>VASPA Team</w:t>
         </w:r>
-        <w:proofErr w:type="spellStart"/>
-        <w:r>
-          <w:rPr>
-            <w:lang w:val="es-AR"/>
-          </w:rPr>
-          <w:t>Team</w:t>
-        </w:r>
-        <w:proofErr w:type="spellEnd"/>
       </w:sdtContent>
     </w:sdt>
     <w:r>
@@ -2227,7 +2148,7 @@
         <w:noProof/>
         <w:lang w:eastAsia="es-ES"/>
       </w:rPr>
-      <w:pict>
+      <w:pict w14:anchorId="27659033">
         <v:group id="Group 27" o:spid="_x0000_s2051" style="position:absolute;left:0;text-align:left;margin-left:0;margin-top:0;width:593.7pt;height:63.75pt;flip:y;z-index:251676672;mso-width-percent:1000;mso-height-percent:900;mso-position-horizontal:center;mso-position-horizontal-relative:page;mso-position-vertical:bottom;mso-position-vertical-relative:page;mso-width-percent:1000;mso-height-percent:900;mso-height-relative:bottom-margin-area" coordorigin="8,9" coordsize="15823,1439" o:gfxdata="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" o:allowincell="f">
           <v:shapetype id="_x0000_t32" coordsize="21600,21600" o:spt="32" o:oned="t" path="m,l21600,21600e" filled="f">
             <v:path arrowok="t" fillok="f" o:connecttype="none"/>
@@ -2244,7 +2165,7 @@
         <w:noProof/>
         <w:lang w:eastAsia="es-ES"/>
       </w:rPr>
-      <w:pict>
+      <w:pict w14:anchorId="7E59B124">
         <v:rect id="Rectangle 26" o:spid="_x0000_s2050" style="position:absolute;left:0;text-align:left;margin-left:0;margin-top:0;width:7.15pt;height:62.45pt;z-index:251675648;visibility:visible;mso-height-percent:900;mso-position-horizontal:center;mso-position-horizontal-relative:left-margin-area;mso-position-vertical:bottom;mso-position-vertical-relative:page;mso-height-percent:900;mso-height-relative:bottom-margin-area" o:gfxdata="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" fillcolor="#4bacc6 [3208]" strokecolor="#205867 [1608]">
           <w10:wrap anchorx="margin" anchory="page"/>
         </v:rect>
@@ -2356,7 +2277,7 @@
         <w:noProof/>
         <w:lang w:eastAsia="zh-TW"/>
       </w:rPr>
-      <w:pict>
+      <w:pict w14:anchorId="51EDB042">
         <v:rect id="Rectangle 11" o:spid="_x0000_s2049" style="position:absolute;left:0;text-align:left;margin-left:0;margin-top:0;width:7.15pt;height:62.45pt;z-index:251670528;visibility:visible;mso-height-percent:900;mso-position-horizontal:center;mso-position-horizontal-relative:right-margin-area;mso-position-vertical:bottom;mso-position-vertical-relative:page;mso-height-percent:900;mso-height-relative:bottom-margin-area" o:gfxdata="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" fillcolor="#4bacc6 [3208]" strokecolor="#205867 [1608]">
           <w10:wrap anchorx="margin" anchory="page"/>
         </v:rect>
@@ -2389,7 +2310,7 @@
 </file>
 
 <file path=word/footnotes.xml><?xml version="1.0" encoding="utf-8"?>
-<w:footnotes xmlns:wpc="http://schemas.microsoft.com/office/word/2010/wordprocessingCanvas" xmlns:mc="http://schemas.openxmlformats.org/markup-compatibility/2006" xmlns:o="urn:schemas-microsoft-com:office:office" xmlns:r="http://schemas.openxmlformats.org/officeDocument/2006/relationships" xmlns:m="http://schemas.openxmlformats.org/officeDocument/2006/math" xmlns:v="urn:schemas-microsoft-com:vml" xmlns:wp14="http://schemas.microsoft.com/office/word/2010/wordprocessingDrawing" xmlns:wp="http://schemas.openxmlformats.org/drawingml/2006/wordprocessingDrawing" xmlns:w10="urn:schemas-microsoft-com:office:word" xmlns:w="http://schemas.openxmlformats.org/wordprocessingml/2006/main" xmlns:w14="http://schemas.microsoft.com/office/word/2010/wordml" xmlns:w15="http://schemas.microsoft.com/office/word/2012/wordml" xmlns:wpg="http://schemas.microsoft.com/office/word/2010/wordprocessingGroup" xmlns:wpi="http://schemas.microsoft.com/office/word/2010/wordprocessingInk" xmlns:wne="http://schemas.microsoft.com/office/word/2006/wordml" xmlns:wps="http://schemas.microsoft.com/office/word/2010/wordprocessingShape" mc:Ignorable="w14 w15 wp14">
+<w:footnotes xmlns:wpc="http://schemas.microsoft.com/office/word/2010/wordprocessingCanvas" xmlns:cx="http://schemas.microsoft.com/office/drawing/2014/chartex" xmlns:cx1="http://schemas.microsoft.com/office/drawing/2015/9/8/chartex" xmlns:cx2="http://schemas.microsoft.com/office/drawing/2015/10/21/chartex" xmlns:cx3="http://schemas.microsoft.com/office/drawing/2016/5/9/chartex" xmlns:cx4="http://schemas.microsoft.com/office/drawing/2016/5/10/chartex" xmlns:cx5="http://schemas.microsoft.com/office/drawing/2016/5/11/chartex" xmlns:cx6="http://schemas.microsoft.com/office/drawing/2016/5/12/chartex" xmlns:cx7="http://schemas.microsoft.com/office/drawing/2016/5/13/chartex" xmlns:cx8="http://schemas.microsoft.com/office/drawing/2016/5/14/chartex" xmlns:mc="http://schemas.openxmlformats.org/markup-compatibility/2006" xmlns:aink="http://schemas.microsoft.com/office/drawing/2016/ink" xmlns:am3d="http://schemas.microsoft.com/office/drawing/2017/model3d" xmlns:o="urn:schemas-microsoft-com:office:office" xmlns:r="http://schemas.openxmlformats.org/officeDocument/2006/relationships" xmlns:m="http://schemas.openxmlformats.org/officeDocument/2006/math" xmlns:v="urn:schemas-microsoft-com:vml" xmlns:wp14="http://schemas.microsoft.com/office/word/2010/wordprocessingDrawing" xmlns:wp="http://schemas.openxmlformats.org/drawingml/2006/wordprocessingDrawing" xmlns:w10="urn:schemas-microsoft-com:office:word" xmlns:w="http://schemas.openxmlformats.org/wordprocessingml/2006/main" xmlns:w14="http://schemas.microsoft.com/office/word/2010/wordml" xmlns:w15="http://schemas.microsoft.com/office/word/2012/wordml" xmlns:w16cex="http://schemas.microsoft.com/office/word/2018/wordml/cex" xmlns:w16cid="http://schemas.microsoft.com/office/word/2016/wordml/cid" xmlns:w16="http://schemas.microsoft.com/office/word/2018/wordml" xmlns:w16se="http://schemas.microsoft.com/office/word/2015/wordml/symex" xmlns:wpg="http://schemas.microsoft.com/office/word/2010/wordprocessingGroup" xmlns:wpi="http://schemas.microsoft.com/office/word/2010/wordprocessingInk" xmlns:wne="http://schemas.microsoft.com/office/word/2006/wordml" xmlns:wps="http://schemas.microsoft.com/office/word/2010/wordprocessingShape" mc:Ignorable="w14 w15 w16se w16cid w16 w16cex wp14">
   <w:footnote w:type="separator" w:id="-1">
     <w:p>
       <w:pPr>
@@ -2416,7 +2337,7 @@
 </file>
 
 <file path=word/header1.xml><?xml version="1.0" encoding="utf-8"?>
-<w:hdr xmlns:wpc="http://schemas.microsoft.com/office/word/2010/wordprocessingCanvas" xmlns:mc="http://schemas.openxmlformats.org/markup-compatibility/2006" xmlns:o="urn:schemas-microsoft-com:office:office" xmlns:r="http://schemas.openxmlformats.org/officeDocument/2006/relationships" xmlns:m="http://schemas.openxmlformats.org/officeDocument/2006/math" xmlns:v="urn:schemas-microsoft-com:vml" xmlns:wp14="http://schemas.microsoft.com/office/word/2010/wordprocessingDrawing" xmlns:wp="http://schemas.openxmlformats.org/drawingml/2006/wordprocessingDrawing" xmlns:w10="urn:schemas-microsoft-com:office:word" xmlns:w="http://schemas.openxmlformats.org/wordprocessingml/2006/main" xmlns:w14="http://schemas.microsoft.com/office/word/2010/wordml" xmlns:w15="http://schemas.microsoft.com/office/word/2012/wordml" xmlns:wpg="http://schemas.microsoft.com/office/word/2010/wordprocessingGroup" xmlns:wpi="http://schemas.microsoft.com/office/word/2010/wordprocessingInk" xmlns:wne="http://schemas.microsoft.com/office/word/2006/wordml" xmlns:wps="http://schemas.microsoft.com/office/word/2010/wordprocessingShape" mc:Ignorable="w14 w15 wp14">
+<w:hdr xmlns:wpc="http://schemas.microsoft.com/office/word/2010/wordprocessingCanvas" xmlns:cx="http://schemas.microsoft.com/office/drawing/2014/chartex" xmlns:cx1="http://schemas.microsoft.com/office/drawing/2015/9/8/chartex" xmlns:cx2="http://schemas.microsoft.com/office/drawing/2015/10/21/chartex" xmlns:cx3="http://schemas.microsoft.com/office/drawing/2016/5/9/chartex" xmlns:cx4="http://schemas.microsoft.com/office/drawing/2016/5/10/chartex" xmlns:cx5="http://schemas.microsoft.com/office/drawing/2016/5/11/chartex" xmlns:cx6="http://schemas.microsoft.com/office/drawing/2016/5/12/chartex" xmlns:cx7="http://schemas.microsoft.com/office/drawing/2016/5/13/chartex" xmlns:cx8="http://schemas.microsoft.com/office/drawing/2016/5/14/chartex" xmlns:mc="http://schemas.openxmlformats.org/markup-compatibility/2006" xmlns:aink="http://schemas.microsoft.com/office/drawing/2016/ink" xmlns:am3d="http://schemas.microsoft.com/office/drawing/2017/model3d" xmlns:o="urn:schemas-microsoft-com:office:office" xmlns:r="http://schemas.openxmlformats.org/officeDocument/2006/relationships" xmlns:m="http://schemas.openxmlformats.org/officeDocument/2006/math" xmlns:v="urn:schemas-microsoft-com:vml" xmlns:wp14="http://schemas.microsoft.com/office/word/2010/wordprocessingDrawing" xmlns:wp="http://schemas.openxmlformats.org/drawingml/2006/wordprocessingDrawing" xmlns:w10="urn:schemas-microsoft-com:office:word" xmlns:w="http://schemas.openxmlformats.org/wordprocessingml/2006/main" xmlns:w14="http://schemas.microsoft.com/office/word/2010/wordml" xmlns:w15="http://schemas.microsoft.com/office/word/2012/wordml" xmlns:w16cex="http://schemas.microsoft.com/office/word/2018/wordml/cex" xmlns:w16cid="http://schemas.microsoft.com/office/word/2016/wordml/cid" xmlns:w16="http://schemas.microsoft.com/office/word/2018/wordml" xmlns:w16se="http://schemas.microsoft.com/office/word/2015/wordml/symex" xmlns:wpg="http://schemas.microsoft.com/office/word/2010/wordprocessingGroup" xmlns:wpi="http://schemas.microsoft.com/office/word/2010/wordprocessingInk" xmlns:wne="http://schemas.microsoft.com/office/word/2006/wordml" xmlns:wps="http://schemas.microsoft.com/office/word/2010/wordprocessingShape" mc:Ignorable="w14 w15 w16se w16cid w16 w16cex wp14">
   <w:p>
     <w:pPr>
       <w:pStyle w:val="Encabezado"/>
@@ -2432,7 +2353,7 @@
         <w:lang w:val="es-AR" w:eastAsia="es-AR"/>
       </w:rPr>
       <w:drawing>
-        <wp:anchor distT="0" distB="0" distL="114300" distR="114300" simplePos="0" relativeHeight="251659264" behindDoc="0" locked="0" layoutInCell="1" allowOverlap="1">
+        <wp:anchor distT="0" distB="0" distL="114300" distR="114300" simplePos="0" relativeHeight="251659264" behindDoc="0" locked="0" layoutInCell="1" allowOverlap="1" wp14:anchorId="3B39FB7F" wp14:editId="3A7210C0">
           <wp:simplePos x="0" y="0"/>
           <wp:positionH relativeFrom="margin">
             <wp:posOffset>5234940</wp:posOffset>
@@ -2551,7 +2472,7 @@
         <w:lang w:val="es-AR" w:eastAsia="es-AR"/>
       </w:rPr>
       <w:drawing>
-        <wp:anchor distT="0" distB="0" distL="114300" distR="114300" simplePos="0" relativeHeight="251657216" behindDoc="0" locked="0" layoutInCell="1" allowOverlap="1">
+        <wp:anchor distT="0" distB="0" distL="114300" distR="114300" simplePos="0" relativeHeight="251657216" behindDoc="0" locked="0" layoutInCell="1" allowOverlap="1" wp14:anchorId="44F978E1" wp14:editId="319F357E">
           <wp:simplePos x="0" y="0"/>
           <wp:positionH relativeFrom="margin">
             <wp:posOffset>-470535</wp:posOffset>
@@ -2601,7 +2522,7 @@
         <w:szCs w:val="36"/>
         <w:lang w:eastAsia="es-ES"/>
       </w:rPr>
-      <w:pict>
+      <w:pict w14:anchorId="43D3EFE0">
         <v:rect id="Rectangle 41" o:spid="_x0000_s2058" style="position:absolute;margin-left:38.9pt;margin-top:0;width:7.15pt;height:62.15pt;z-index:251680768;visibility:visible;mso-height-percent:900;mso-position-horizontal-relative:left-margin-area;mso-position-vertical-relative:page;mso-height-percent:900;mso-height-relative:bottom-margin-area" o:gfxdata="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" fillcolor="#4bacc6 [3208]" strokecolor="#205867 [1608]">
           <w10:wrap anchorx="margin" anchory="page"/>
         </v:rect>
@@ -2614,7 +2535,7 @@
         <w:szCs w:val="36"/>
         <w:lang w:eastAsia="es-ES"/>
       </w:rPr>
-      <w:pict>
+      <w:pict w14:anchorId="34A63AB2">
         <v:rect id="Rectangle 34" o:spid="_x0000_s2057" style="position:absolute;margin-left:549.2pt;margin-top:0;width:7.15pt;height:62.2pt;z-index:251678720;visibility:visible;mso-height-percent:900;mso-position-horizontal-relative:left-margin-area;mso-position-vertical-relative:page;mso-height-percent:900;mso-height-relative:bottom-margin-area" o:gfxdata="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" fillcolor="#4bacc6 [3208]" strokecolor="#205867 [1608]">
           <w10:wrap anchorx="margin" anchory="page"/>
         </v:rect>
@@ -2627,7 +2548,7 @@
         <w:szCs w:val="36"/>
         <w:lang w:eastAsia="es-ES"/>
       </w:rPr>
-      <w:pict>
+      <w:pict w14:anchorId="68267BBA">
         <v:group id="Group 35" o:spid="_x0000_s2054" style="position:absolute;margin-left:0;margin-top:0;width:593.5pt;height:64.2pt;z-index:251679744;mso-width-percent:1000;mso-position-horizontal:center;mso-position-horizontal-relative:page;mso-position-vertical:top;mso-position-vertical-relative:page;mso-width-percent:1000;mso-height-relative:top-margin-area" coordorigin="8,9" coordsize="15823,1439" o:gfxdata="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">
           <v:shapetype id="_x0000_t32" coordsize="21600,21600" o:spt="32" o:oned="t" path="m,l21600,21600e" filled="f">
             <v:path arrowok="t" fillok="f" o:connecttype="none"/>
@@ -2673,7 +2594,7 @@
 </file>
 
 <file path=word/numbering.xml><?xml version="1.0" encoding="utf-8"?>
-<w:numbering xmlns:wpc="http://schemas.microsoft.com/office/word/2010/wordprocessingCanvas" xmlns:mc="http://schemas.openxmlformats.org/markup-compatibility/2006" xmlns:o="urn:schemas-microsoft-com:office:office" xmlns:r="http://schemas.openxmlformats.org/officeDocument/2006/relationships" xmlns:m="http://schemas.openxmlformats.org/officeDocument/2006/math" xmlns:v="urn:schemas-microsoft-com:vml" xmlns:wp14="http://schemas.microsoft.com/office/word/2010/wordprocessingDrawing" xmlns:wp="http://schemas.openxmlformats.org/drawingml/2006/wordprocessingDrawing" xmlns:w10="urn:schemas-microsoft-com:office:word" xmlns:w="http://schemas.openxmlformats.org/wordprocessingml/2006/main" xmlns:w14="http://schemas.microsoft.com/office/word/2010/wordml" xmlns:w15="http://schemas.microsoft.com/office/word/2012/wordml" xmlns:wpg="http://schemas.microsoft.com/office/word/2010/wordprocessingGroup" xmlns:wpi="http://schemas.microsoft.com/office/word/2010/wordprocessingInk" xmlns:wne="http://schemas.microsoft.com/office/word/2006/wordml" xmlns:wps="http://schemas.microsoft.com/office/word/2010/wordprocessingShape" mc:Ignorable="w14 w15 wp14">
+<w:numbering xmlns:wpc="http://schemas.microsoft.com/office/word/2010/wordprocessingCanvas" xmlns:cx="http://schemas.microsoft.com/office/drawing/2014/chartex" xmlns:cx1="http://schemas.microsoft.com/office/drawing/2015/9/8/chartex" xmlns:cx2="http://schemas.microsoft.com/office/drawing/2015/10/21/chartex" xmlns:cx3="http://schemas.microsoft.com/office/drawing/2016/5/9/chartex" xmlns:cx4="http://schemas.microsoft.com/office/drawing/2016/5/10/chartex" xmlns:cx5="http://schemas.microsoft.com/office/drawing/2016/5/11/chartex" xmlns:cx6="http://schemas.microsoft.com/office/drawing/2016/5/12/chartex" xmlns:cx7="http://schemas.microsoft.com/office/drawing/2016/5/13/chartex" xmlns:cx8="http://schemas.microsoft.com/office/drawing/2016/5/14/chartex" xmlns:mc="http://schemas.openxmlformats.org/markup-compatibility/2006" xmlns:aink="http://schemas.microsoft.com/office/drawing/2016/ink" xmlns:am3d="http://schemas.microsoft.com/office/drawing/2017/model3d" xmlns:o="urn:schemas-microsoft-com:office:office" xmlns:r="http://schemas.openxmlformats.org/officeDocument/2006/relationships" xmlns:m="http://schemas.openxmlformats.org/officeDocument/2006/math" xmlns:v="urn:schemas-microsoft-com:vml" xmlns:wp14="http://schemas.microsoft.com/office/word/2010/wordprocessingDrawing" xmlns:wp="http://schemas.openxmlformats.org/drawingml/2006/wordprocessingDrawing" xmlns:w10="urn:schemas-microsoft-com:office:word" xmlns:w="http://schemas.openxmlformats.org/wordprocessingml/2006/main" xmlns:w14="http://schemas.microsoft.com/office/word/2010/wordml" xmlns:w15="http://schemas.microsoft.com/office/word/2012/wordml" xmlns:w16cex="http://schemas.microsoft.com/office/word/2018/wordml/cex" xmlns:w16cid="http://schemas.microsoft.com/office/word/2016/wordml/cid" xmlns:w16="http://schemas.microsoft.com/office/word/2018/wordml" xmlns:w16se="http://schemas.microsoft.com/office/word/2015/wordml/symex" xmlns:wpg="http://schemas.microsoft.com/office/word/2010/wordprocessingGroup" xmlns:wpi="http://schemas.microsoft.com/office/word/2010/wordprocessingInk" xmlns:wne="http://schemas.microsoft.com/office/word/2006/wordml" xmlns:wps="http://schemas.microsoft.com/office/word/2010/wordprocessingShape" mc:Ignorable="w14 w15 w16se w16cid w16 w16cex wp14">
   <w:abstractNum w:abstractNumId="0" w15:restartNumberingAfterBreak="0">
     <w:nsid w:val="00000003"/>
     <w:multiLevelType w:val="multilevel"/>
@@ -6551,7 +6472,7 @@
 </file>
 
 <file path=word/styles.xml><?xml version="1.0" encoding="utf-8"?>
-<w:styles xmlns:mc="http://schemas.openxmlformats.org/markup-compatibility/2006" xmlns:r="http://schemas.openxmlformats.org/officeDocument/2006/relationships" xmlns:w="http://schemas.openxmlformats.org/wordprocessingml/2006/main" xmlns:w14="http://schemas.microsoft.com/office/word/2010/wordml" xmlns:w15="http://schemas.microsoft.com/office/word/2012/wordml" mc:Ignorable="w14 w15">
+<w:styles xmlns:mc="http://schemas.openxmlformats.org/markup-compatibility/2006" xmlns:r="http://schemas.openxmlformats.org/officeDocument/2006/relationships" xmlns:w="http://schemas.openxmlformats.org/wordprocessingml/2006/main" xmlns:w14="http://schemas.microsoft.com/office/word/2010/wordml" xmlns:w15="http://schemas.microsoft.com/office/word/2012/wordml" xmlns:w16cex="http://schemas.microsoft.com/office/word/2018/wordml/cex" xmlns:w16cid="http://schemas.microsoft.com/office/word/2016/wordml/cid" xmlns:w16="http://schemas.microsoft.com/office/word/2018/wordml" xmlns:w16se="http://schemas.microsoft.com/office/word/2015/wordml/symex" mc:Ignorable="w14 w15 w16se w16cid w16 w16cex">
   <w:docDefaults>
     <w:rPrDefault>
       <w:rPr>
@@ -6568,7 +6489,7 @@
       </w:pPr>
     </w:pPrDefault>
   </w:docDefaults>
-  <w:latentStyles w:defLockedState="0" w:defUIPriority="99" w:defSemiHidden="0" w:defUnhideWhenUsed="0" w:defQFormat="0" w:count="371">
+  <w:latentStyles w:defLockedState="0" w:defUIPriority="99" w:defSemiHidden="0" w:defUnhideWhenUsed="0" w:defQFormat="0" w:count="376">
     <w:lsdException w:name="Normal" w:uiPriority="0" w:qFormat="1"/>
     <w:lsdException w:name="heading 1" w:uiPriority="0" w:qFormat="1"/>
     <w:lsdException w:name="heading 2" w:semiHidden="1" w:uiPriority="0" w:unhideWhenUsed="1" w:qFormat="1"/>
@@ -6674,7 +6595,6 @@
     <w:lsdException w:name="HTML Sample" w:semiHidden="1" w:unhideWhenUsed="1"/>
     <w:lsdException w:name="HTML Typewriter" w:semiHidden="1" w:unhideWhenUsed="1"/>
     <w:lsdException w:name="HTML Variable" w:semiHidden="1" w:unhideWhenUsed="1"/>
-    <w:lsdException w:name="Normal Table" w:semiHidden="1" w:unhideWhenUsed="1"/>
     <w:lsdException w:name="annotation subject" w:semiHidden="1" w:unhideWhenUsed="1"/>
     <w:lsdException w:name="No List" w:semiHidden="1" w:unhideWhenUsed="1"/>
     <w:lsdException w:name="Outline List 1" w:semiHidden="1" w:unhideWhenUsed="1"/>
@@ -6717,11 +6637,8 @@
     <w:lsdException w:name="Table Contemporary" w:semiHidden="1" w:unhideWhenUsed="1"/>
     <w:lsdException w:name="Table Elegant" w:semiHidden="1" w:unhideWhenUsed="1"/>
     <w:lsdException w:name="Table Professional" w:semiHidden="1" w:unhideWhenUsed="1"/>
-    <w:lsdException w:name="Table Subtle 1" w:semiHidden="1" w:unhideWhenUsed="1"/>
     <w:lsdException w:name="Table Subtle 2" w:semiHidden="1" w:unhideWhenUsed="1"/>
     <w:lsdException w:name="Table Web 1" w:semiHidden="1" w:unhideWhenUsed="1"/>
-    <w:lsdException w:name="Table Web 2" w:semiHidden="1" w:unhideWhenUsed="1"/>
-    <w:lsdException w:name="Table Web 3" w:semiHidden="1" w:unhideWhenUsed="1"/>
     <w:lsdException w:name="Balloon Text" w:semiHidden="1" w:unhideWhenUsed="1"/>
     <w:lsdException w:name="Table Grid" w:uiPriority="0"/>
     <w:lsdException w:name="Table Theme" w:semiHidden="1" w:unhideWhenUsed="1"/>
@@ -6940,6 +6857,11 @@
     <w:lsdException w:name="List Table 5 Dark Accent 6" w:uiPriority="50"/>
     <w:lsdException w:name="List Table 6 Colorful Accent 6" w:uiPriority="51"/>
     <w:lsdException w:name="List Table 7 Colorful Accent 6" w:uiPriority="52"/>
+    <w:lsdException w:name="Mention" w:semiHidden="1" w:unhideWhenUsed="1"/>
+    <w:lsdException w:name="Smart Hyperlink" w:semiHidden="1" w:unhideWhenUsed="1"/>
+    <w:lsdException w:name="Hashtag" w:semiHidden="1" w:unhideWhenUsed="1"/>
+    <w:lsdException w:name="Unresolved Mention" w:semiHidden="1" w:unhideWhenUsed="1"/>
+    <w:lsdException w:name="Smart Link" w:semiHidden="1" w:unhideWhenUsed="1"/>
   </w:latentStyles>
   <w:style w:type="paragraph" w:default="1" w:styleId="Normal">
     <w:name w:val="Normal"/>
@@ -7424,7 +7346,7 @@
       <w:u w:val="single"/>
     </w:rPr>
   </w:style>
-  <w:style w:type="paragraph" w:styleId="TtulodeTDC">
+  <w:style w:type="paragraph" w:styleId="TtuloTDC">
     <w:name w:val="TOC Heading"/>
     <w:basedOn w:val="Ttulo1"/>
     <w:next w:val="Normal"/>
@@ -7599,11 +7521,11 @@
     <w:qFormat/>
     <w:rsid w:val="005F60BA"/>
   </w:style>
-  <w:style w:type="paragraph" w:styleId="Puesto">
+  <w:style w:type="paragraph" w:styleId="Ttulo">
     <w:name w:val="Title"/>
     <w:basedOn w:val="Normal"/>
     <w:next w:val="Normal"/>
-    <w:link w:val="PuestoCar"/>
+    <w:link w:val="TtuloCar"/>
     <w:uiPriority w:val="10"/>
     <w:qFormat/>
     <w:rsid w:val="009A3173"/>
@@ -7623,10 +7545,10 @@
       <w:szCs w:val="52"/>
     </w:rPr>
   </w:style>
-  <w:style w:type="character" w:customStyle="1" w:styleId="PuestoCar">
-    <w:name w:val="Puesto Car"/>
+  <w:style w:type="character" w:customStyle="1" w:styleId="TtuloCar">
+    <w:name w:val="Título Car"/>
     <w:basedOn w:val="Fuentedeprrafopredeter"/>
-    <w:link w:val="Puesto"/>
+    <w:link w:val="Ttulo"/>
     <w:uiPriority w:val="10"/>
     <w:rsid w:val="009A3173"/>
     <w:rPr>
@@ -7640,7 +7562,7 @@
   </w:style>
   <w:style w:type="paragraph" w:customStyle="1" w:styleId="PSI-Ttulo">
     <w:name w:val="PSI - Título"/>
-    <w:basedOn w:val="Puesto"/>
+    <w:basedOn w:val="Ttulo"/>
     <w:autoRedefine/>
     <w:qFormat/>
     <w:rsid w:val="009A3173"/>

</xml_diff>

<commit_message>
Se realiza estimación y se comienza con el Manual de Instalación.
</commit_message>
<xml_diff>
--- a/Construcción/Planes de Iteración/Plan de Iteración 16 - Construccion.docx
+++ b/Construcción/Planes de Iteración/Plan de Iteración 16 - Construccion.docx
@@ -611,7 +611,7 @@
           <w:r>
             <w:fldChar w:fldCharType="separate"/>
           </w:r>
-          <w:hyperlink w:anchor="_Toc48845963" w:history="1">
+          <w:hyperlink w:anchor="_Toc53172539" w:history="1">
             <w:r>
               <w:rPr>
                 <w:rStyle w:val="Hipervnculo"/>
@@ -638,7 +638,7 @@
                 <w:noProof/>
                 <w:webHidden/>
               </w:rPr>
-              <w:instrText xml:space="preserve"> PAGEREF _Toc48845963 \h </w:instrText>
+              <w:instrText xml:space="preserve"> PAGEREF _Toc53172539 \h </w:instrText>
             </w:r>
             <w:r>
               <w:rPr>
@@ -682,7 +682,7 @@
               <w:lang w:val="es-AR" w:eastAsia="es-AR"/>
             </w:rPr>
           </w:pPr>
-          <w:hyperlink w:anchor="_Toc48845964" w:history="1">
+          <w:hyperlink w:anchor="_Toc53172540" w:history="1">
             <w:r>
               <w:rPr>
                 <w:rStyle w:val="Hipervnculo"/>
@@ -709,7 +709,7 @@
                 <w:noProof/>
                 <w:webHidden/>
               </w:rPr>
-              <w:instrText xml:space="preserve"> PAGEREF _Toc48845964 \h </w:instrText>
+              <w:instrText xml:space="preserve"> PAGEREF _Toc53172540 \h </w:instrText>
             </w:r>
             <w:r>
               <w:rPr>
@@ -753,7 +753,7 @@
               <w:lang w:val="es-AR" w:eastAsia="es-AR"/>
             </w:rPr>
           </w:pPr>
-          <w:hyperlink w:anchor="_Toc48845965" w:history="1">
+          <w:hyperlink w:anchor="_Toc53172541" w:history="1">
             <w:r>
               <w:rPr>
                 <w:rStyle w:val="Hipervnculo"/>
@@ -780,7 +780,7 @@
                 <w:noProof/>
                 <w:webHidden/>
               </w:rPr>
-              <w:instrText xml:space="preserve"> PAGEREF _Toc48845965 \h </w:instrText>
+              <w:instrText xml:space="preserve"> PAGEREF _Toc53172541 \h </w:instrText>
             </w:r>
             <w:r>
               <w:rPr>
@@ -824,7 +824,7 @@
               <w:lang w:val="es-AR" w:eastAsia="es-AR"/>
             </w:rPr>
           </w:pPr>
-          <w:hyperlink w:anchor="_Toc48845966" w:history="1">
+          <w:hyperlink w:anchor="_Toc53172542" w:history="1">
             <w:r>
               <w:rPr>
                 <w:rStyle w:val="Hipervnculo"/>
@@ -851,7 +851,7 @@
                 <w:noProof/>
                 <w:webHidden/>
               </w:rPr>
-              <w:instrText xml:space="preserve"> PAGEREF _Toc48845966 \h </w:instrText>
+              <w:instrText xml:space="preserve"> PAGEREF _Toc53172542 \h </w:instrText>
             </w:r>
             <w:r>
               <w:rPr>
@@ -895,7 +895,7 @@
               <w:lang w:val="es-AR" w:eastAsia="es-AR"/>
             </w:rPr>
           </w:pPr>
-          <w:hyperlink w:anchor="_Toc48845967" w:history="1">
+          <w:hyperlink w:anchor="_Toc53172543" w:history="1">
             <w:r>
               <w:rPr>
                 <w:rStyle w:val="Hipervnculo"/>
@@ -922,7 +922,7 @@
                 <w:noProof/>
                 <w:webHidden/>
               </w:rPr>
-              <w:instrText xml:space="preserve"> PAGEREF _Toc48845967 \h </w:instrText>
+              <w:instrText xml:space="preserve"> PAGEREF _Toc53172543 \h </w:instrText>
             </w:r>
             <w:r>
               <w:rPr>
@@ -966,7 +966,7 @@
               <w:lang w:val="es-AR" w:eastAsia="es-AR"/>
             </w:rPr>
           </w:pPr>
-          <w:hyperlink w:anchor="_Toc48845968" w:history="1">
+          <w:hyperlink w:anchor="_Toc53172544" w:history="1">
             <w:r>
               <w:rPr>
                 <w:rStyle w:val="Hipervnculo"/>
@@ -993,7 +993,7 @@
                 <w:noProof/>
                 <w:webHidden/>
               </w:rPr>
-              <w:instrText xml:space="preserve"> PAGEREF _Toc48845968 \h </w:instrText>
+              <w:instrText xml:space="preserve"> PAGEREF _Toc53172544 \h </w:instrText>
             </w:r>
             <w:r>
               <w:rPr>
@@ -1037,13 +1037,13 @@
               <w:lang w:val="es-AR" w:eastAsia="es-AR"/>
             </w:rPr>
           </w:pPr>
-          <w:hyperlink w:anchor="_Toc48845969" w:history="1">
+          <w:hyperlink w:anchor="_Toc53172545" w:history="1">
             <w:r>
               <w:rPr>
                 <w:rStyle w:val="Hipervnculo"/>
                 <w:noProof/>
               </w:rPr>
-              <w:t>Evaluación 01/09/2020</w:t>
+              <w:t>Evaluación 18/10/2020</w:t>
             </w:r>
             <w:r>
               <w:rPr>
@@ -1064,7 +1064,7 @@
                 <w:noProof/>
                 <w:webHidden/>
               </w:rPr>
-              <w:instrText xml:space="preserve"> PAGEREF _Toc48845969 \h </w:instrText>
+              <w:instrText xml:space="preserve"> PAGEREF _Toc53172545 \h </w:instrText>
             </w:r>
             <w:r>
               <w:rPr>
@@ -1108,7 +1108,7 @@
               <w:lang w:val="es-AR" w:eastAsia="es-AR"/>
             </w:rPr>
           </w:pPr>
-          <w:hyperlink w:anchor="_Toc48845970" w:history="1">
+          <w:hyperlink w:anchor="_Toc53172546" w:history="1">
             <w:r>
               <w:rPr>
                 <w:rStyle w:val="Hipervnculo"/>
@@ -1135,7 +1135,7 @@
                 <w:noProof/>
                 <w:webHidden/>
               </w:rPr>
-              <w:instrText xml:space="preserve"> PAGEREF _Toc48845970 \h </w:instrText>
+              <w:instrText xml:space="preserve"> PAGEREF _Toc53172546 \h </w:instrText>
             </w:r>
             <w:r>
               <w:rPr>
@@ -1216,7 +1216,7 @@
         <w:pStyle w:val="PSI-Ttulo1"/>
       </w:pPr>
       <w:bookmarkStart w:id="0" w:name="_Toc524289893"/>
-      <w:bookmarkStart w:id="1" w:name="_Toc48845963"/>
+      <w:bookmarkStart w:id="1" w:name="_Toc53172539"/>
       <w:r>
         <w:t>Introducción</w:t>
       </w:r>
@@ -1228,7 +1228,7 @@
         <w:pStyle w:val="PSI-Ttulo2"/>
       </w:pPr>
       <w:bookmarkStart w:id="2" w:name="_Toc524289894"/>
-      <w:bookmarkStart w:id="3" w:name="_Toc48845964"/>
+      <w:bookmarkStart w:id="3" w:name="_Toc53172540"/>
       <w:r>
         <w:t>Propósito</w:t>
       </w:r>
@@ -1249,7 +1249,7 @@
         <w:pStyle w:val="PSI-Ttulo1"/>
       </w:pPr>
       <w:bookmarkStart w:id="4" w:name="_Toc524289896"/>
-      <w:bookmarkStart w:id="5" w:name="_Toc48845965"/>
+      <w:bookmarkStart w:id="5" w:name="_Toc53172541"/>
       <w:r>
         <w:t>Objetivos</w:t>
       </w:r>
@@ -1261,7 +1261,7 @@
         <w:pStyle w:val="PSI-Ttulo2"/>
       </w:pPr>
       <w:bookmarkStart w:id="6" w:name="_Toc524289897"/>
-      <w:bookmarkStart w:id="7" w:name="_Toc48845966"/>
+      <w:bookmarkStart w:id="7" w:name="_Toc53172542"/>
       <w:r>
         <w:t>Criterios de Evaluación</w:t>
       </w:r>
@@ -1302,7 +1302,7 @@
         <w:pStyle w:val="PSI-Ttulo1"/>
       </w:pPr>
       <w:bookmarkStart w:id="8" w:name="_Toc524289898"/>
-      <w:bookmarkStart w:id="9" w:name="_Toc48845967"/>
+      <w:bookmarkStart w:id="9" w:name="_Toc53172543"/>
       <w:r>
         <w:t>Planificación</w:t>
       </w:r>
@@ -1577,7 +1577,7 @@
               <w:cnfStyle w:val="000000000000" w:firstRow="0" w:lastRow="0" w:firstColumn="0" w:lastColumn="0" w:oddVBand="0" w:evenVBand="0" w:oddHBand="0" w:evenHBand="0" w:firstRowFirstColumn="0" w:firstRowLastColumn="0" w:lastRowFirstColumn="0" w:lastRowLastColumn="0"/>
             </w:pPr>
             <w:r>
-              <w:t xml:space="preserve">Memoria: detallar el </w:t>
+              <w:t>Memoria: detallar el</w:t>
             </w:r>
             <w:r>
               <w:t xml:space="preserve"> proceso de desarrollo de la aplicación móvil</w:t>
@@ -1946,13 +1946,7 @@
         <w:pStyle w:val="PSI-Normal"/>
       </w:pPr>
       <w:r>
-        <w:t>01</w:t>
-      </w:r>
-      <w:r>
-        <w:t>/0</w:t>
-      </w:r>
-      <w:r>
-        <w:t>9</w:t>
+        <w:t>01/09</w:t>
       </w:r>
       <w:r>
         <w:t>/2020</w:t>
@@ -1988,7 +1982,7 @@
       <w:pPr>
         <w:pStyle w:val="PSI-Ttulo1"/>
       </w:pPr>
-      <w:bookmarkStart w:id="10" w:name="_Toc48845968"/>
+      <w:bookmarkStart w:id="10" w:name="_Toc53172544"/>
       <w:r>
         <w:lastRenderedPageBreak/>
         <w:t>Recursos</w:t>
@@ -2036,7 +2030,7 @@
       <w:pPr>
         <w:pStyle w:val="PSI-Ttulo1"/>
       </w:pPr>
-      <w:bookmarkStart w:id="11" w:name="_Toc48845969"/>
+      <w:bookmarkStart w:id="11" w:name="_Toc53172545"/>
       <w:r>
         <w:t>Evaluación</w:t>
       </w:r>
@@ -2044,7 +2038,16 @@
         <w:t xml:space="preserve"> </w:t>
       </w:r>
       <w:r>
-        <w:t>01/09/2020</w:t>
+        <w:t>01</w:t>
+      </w:r>
+      <w:r>
+        <w:t>/</w:t>
+      </w:r>
+      <w:r>
+        <w:t>09</w:t>
+      </w:r>
+      <w:r>
+        <w:t>/2020</w:t>
       </w:r>
       <w:bookmarkEnd w:id="11"/>
     </w:p>
@@ -2052,7 +2055,7 @@
       <w:pPr>
         <w:pStyle w:val="PSI-Ttulo1"/>
       </w:pPr>
-      <w:bookmarkStart w:id="12" w:name="_Toc48845970"/>
+      <w:bookmarkStart w:id="12" w:name="_Toc53172546"/>
       <w:r>
         <w:t>Conclusión</w:t>
       </w:r>
@@ -6595,6 +6598,7 @@
     <w:lsdException w:name="HTML Sample" w:semiHidden="1" w:unhideWhenUsed="1"/>
     <w:lsdException w:name="HTML Typewriter" w:semiHidden="1" w:unhideWhenUsed="1"/>
     <w:lsdException w:name="HTML Variable" w:semiHidden="1" w:unhideWhenUsed="1"/>
+    <w:lsdException w:name="Normal Table" w:semiHidden="1" w:unhideWhenUsed="1"/>
     <w:lsdException w:name="annotation subject" w:semiHidden="1" w:unhideWhenUsed="1"/>
     <w:lsdException w:name="No List" w:semiHidden="1" w:unhideWhenUsed="1"/>
     <w:lsdException w:name="Outline List 1" w:semiHidden="1" w:unhideWhenUsed="1"/>
@@ -6637,8 +6641,11 @@
     <w:lsdException w:name="Table Contemporary" w:semiHidden="1" w:unhideWhenUsed="1"/>
     <w:lsdException w:name="Table Elegant" w:semiHidden="1" w:unhideWhenUsed="1"/>
     <w:lsdException w:name="Table Professional" w:semiHidden="1" w:unhideWhenUsed="1"/>
+    <w:lsdException w:name="Table Subtle 1" w:semiHidden="1" w:unhideWhenUsed="1"/>
     <w:lsdException w:name="Table Subtle 2" w:semiHidden="1" w:unhideWhenUsed="1"/>
     <w:lsdException w:name="Table Web 1" w:semiHidden="1" w:unhideWhenUsed="1"/>
+    <w:lsdException w:name="Table Web 2" w:semiHidden="1" w:unhideWhenUsed="1"/>
+    <w:lsdException w:name="Table Web 3" w:semiHidden="1" w:unhideWhenUsed="1"/>
     <w:lsdException w:name="Balloon Text" w:semiHidden="1" w:unhideWhenUsed="1"/>
     <w:lsdException w:name="Table Grid" w:uiPriority="0"/>
     <w:lsdException w:name="Table Theme" w:semiHidden="1" w:unhideWhenUsed="1"/>

</xml_diff>